<commit_message>
Add chapter exercise 1
</commit_message>
<xml_diff>
--- a/Introduction.docx
+++ b/Introduction.docx
@@ -463,7 +463,7 @@
           <w:bCs/>
         </w:rPr>
       </w:pPr>
-      <w:bookmarkStart w:id="0" w:name="_Toc142301620"/>
+      <w:bookmarkStart w:id="0" w:name="_Toc146276026"/>
       <w:r>
         <w:rPr>
           <w:b/>
@@ -742,7 +742,7 @@
             </w:rPr>
             <w:fldChar w:fldCharType="separate"/>
           </w:r>
-          <w:hyperlink w:anchor="_Toc142301620" w:history="1">
+          <w:hyperlink w:anchor="_Toc146276026" w:history="1">
             <w:r>
               <w:rPr>
                 <w:rStyle w:val="Hyperlink"/>
@@ -769,7 +769,7 @@
                 <w:noProof/>
                 <w:webHidden/>
               </w:rPr>
-              <w:instrText xml:space="preserve"> PAGEREF _Toc142301620 \h </w:instrText>
+              <w:instrText xml:space="preserve"> PAGEREF _Toc146276026 \h </w:instrText>
             </w:r>
             <w:r>
               <w:rPr>
@@ -816,7 +816,7 @@
               <w:lang w:eastAsia="en-GB"/>
             </w:rPr>
           </w:pPr>
-          <w:hyperlink w:anchor="_Toc142301621" w:history="1">
+          <w:hyperlink w:anchor="_Toc146276027" w:history="1">
             <w:r>
               <w:rPr>
                 <w:rStyle w:val="Hyperlink"/>
@@ -844,7 +844,7 @@
                 <w:noProof/>
                 <w:webHidden/>
               </w:rPr>
-              <w:instrText xml:space="preserve"> PAGEREF _Toc142301621 \h </w:instrText>
+              <w:instrText xml:space="preserve"> PAGEREF _Toc146276027 \h </w:instrText>
             </w:r>
             <w:r>
               <w:rPr>
@@ -864,7 +864,7 @@
                 <w:noProof/>
                 <w:webHidden/>
               </w:rPr>
-              <w:t>2</w:t>
+              <w:t>3</w:t>
             </w:r>
             <w:r>
               <w:rPr>
@@ -891,7 +891,7 @@
               <w:lang w:eastAsia="en-GB"/>
             </w:rPr>
           </w:pPr>
-          <w:hyperlink w:anchor="_Toc142301622" w:history="1">
+          <w:hyperlink w:anchor="_Toc146276028" w:history="1">
             <w:r>
               <w:rPr>
                 <w:rStyle w:val="Hyperlink"/>
@@ -919,7 +919,7 @@
                 <w:noProof/>
                 <w:webHidden/>
               </w:rPr>
-              <w:instrText xml:space="preserve"> PAGEREF _Toc142301622 \h </w:instrText>
+              <w:instrText xml:space="preserve"> PAGEREF _Toc146276028 \h </w:instrText>
             </w:r>
             <w:r>
               <w:rPr>
@@ -939,7 +939,7 @@
                 <w:noProof/>
                 <w:webHidden/>
               </w:rPr>
-              <w:t>3</w:t>
+              <w:t>4</w:t>
             </w:r>
             <w:r>
               <w:rPr>
@@ -966,7 +966,7 @@
               <w:lang w:eastAsia="en-GB"/>
             </w:rPr>
           </w:pPr>
-          <w:hyperlink w:anchor="_Toc142301623" w:history="1">
+          <w:hyperlink w:anchor="_Toc146276029" w:history="1">
             <w:r>
               <w:rPr>
                 <w:rStyle w:val="Hyperlink"/>
@@ -994,7 +994,7 @@
                 <w:noProof/>
                 <w:webHidden/>
               </w:rPr>
-              <w:instrText xml:space="preserve"> PAGEREF _Toc142301623 \h </w:instrText>
+              <w:instrText xml:space="preserve"> PAGEREF _Toc146276029 \h </w:instrText>
             </w:r>
             <w:r>
               <w:rPr>
@@ -1014,7 +1014,7 @@
                 <w:noProof/>
                 <w:webHidden/>
               </w:rPr>
-              <w:t>3</w:t>
+              <w:t>4</w:t>
             </w:r>
             <w:r>
               <w:rPr>
@@ -1041,7 +1041,7 @@
               <w:lang w:eastAsia="en-GB"/>
             </w:rPr>
           </w:pPr>
-          <w:hyperlink w:anchor="_Toc142301624" w:history="1">
+          <w:hyperlink w:anchor="_Toc146276030" w:history="1">
             <w:r>
               <w:rPr>
                 <w:rStyle w:val="Hyperlink"/>
@@ -1070,7 +1070,7 @@
                 <w:noProof/>
                 <w:webHidden/>
               </w:rPr>
-              <w:instrText xml:space="preserve"> PAGEREF _Toc142301624 \h </w:instrText>
+              <w:instrText xml:space="preserve"> PAGEREF _Toc146276030 \h </w:instrText>
             </w:r>
             <w:r>
               <w:rPr>
@@ -1090,7 +1090,7 @@
                 <w:noProof/>
                 <w:webHidden/>
               </w:rPr>
-              <w:t>3</w:t>
+              <w:t>4</w:t>
             </w:r>
             <w:r>
               <w:rPr>
@@ -1117,7 +1117,7 @@
               <w:lang w:eastAsia="en-GB"/>
             </w:rPr>
           </w:pPr>
-          <w:hyperlink w:anchor="_Toc142301625" w:history="1">
+          <w:hyperlink w:anchor="_Toc146276031" w:history="1">
             <w:r>
               <w:rPr>
                 <w:rStyle w:val="Hyperlink"/>
@@ -1145,7 +1145,7 @@
                 <w:noProof/>
                 <w:webHidden/>
               </w:rPr>
-              <w:instrText xml:space="preserve"> PAGEREF _Toc142301625 \h </w:instrText>
+              <w:instrText xml:space="preserve"> PAGEREF _Toc146276031 \h </w:instrText>
             </w:r>
             <w:r>
               <w:rPr>
@@ -1165,7 +1165,82 @@
                 <w:noProof/>
                 <w:webHidden/>
               </w:rPr>
-              <w:t>4</w:t>
+              <w:t>5</w:t>
+            </w:r>
+            <w:r>
+              <w:rPr>
+                <w:noProof/>
+                <w:webHidden/>
+              </w:rPr>
+              <w:fldChar w:fldCharType="end"/>
+            </w:r>
+          </w:hyperlink>
+        </w:p>
+        <w:p>
+          <w:pPr>
+            <w:pStyle w:val="TOC1"/>
+            <w:tabs>
+              <w:tab w:val="right" w:leader="dot" w:pos="9016"/>
+            </w:tabs>
+            <w:rPr>
+              <w:rFonts w:eastAsiaTheme="minorEastAsia" w:cstheme="minorBidi"/>
+              <w:b w:val="0"/>
+              <w:bCs w:val="0"/>
+              <w:i w:val="0"/>
+              <w:iCs w:val="0"/>
+              <w:noProof/>
+              <w:lang w:eastAsia="en-GB"/>
+            </w:rPr>
+          </w:pPr>
+          <w:hyperlink w:anchor="_Toc146276032" w:history="1">
+            <w:r>
+              <w:rPr>
+                <w:rStyle w:val="Hyperlink"/>
+                <w:noProof/>
+                <w:lang w:val="de-CH"/>
+              </w:rPr>
+              <w:t>Exercise 1</w:t>
+            </w:r>
+            <w:r>
+              <w:rPr>
+                <w:noProof/>
+                <w:webHidden/>
+              </w:rPr>
+              <w:tab/>
+            </w:r>
+            <w:r>
+              <w:rPr>
+                <w:noProof/>
+                <w:webHidden/>
+              </w:rPr>
+              <w:fldChar w:fldCharType="begin"/>
+            </w:r>
+            <w:r>
+              <w:rPr>
+                <w:noProof/>
+                <w:webHidden/>
+              </w:rPr>
+              <w:instrText xml:space="preserve"> PAGEREF _Toc146276032 \h </w:instrText>
+            </w:r>
+            <w:r>
+              <w:rPr>
+                <w:noProof/>
+                <w:webHidden/>
+              </w:rPr>
+            </w:r>
+            <w:r>
+              <w:rPr>
+                <w:noProof/>
+                <w:webHidden/>
+              </w:rPr>
+              <w:fldChar w:fldCharType="separate"/>
+            </w:r>
+            <w:r>
+              <w:rPr>
+                <w:noProof/>
+                <w:webHidden/>
+              </w:rPr>
+              <w:t>6</w:t>
             </w:r>
             <w:r>
               <w:rPr>
@@ -1210,6 +1285,7 @@
           <w:bCs/>
           <w:lang w:val="en-US"/>
         </w:rPr>
+        <w:lastRenderedPageBreak/>
         <w:br w:type="page"/>
       </w:r>
     </w:p>
@@ -1220,7 +1296,7 @@
           <w:lang w:val="en-US"/>
         </w:rPr>
       </w:pPr>
-      <w:bookmarkStart w:id="1" w:name="_Toc142301621"/>
+      <w:bookmarkStart w:id="1" w:name="_Toc146276027"/>
       <w:r>
         <w:rPr>
           <w:lang w:val="en-US"/>
@@ -2275,7 +2351,7 @@
           <w:lang w:val="en-US"/>
         </w:rPr>
       </w:pPr>
-      <w:bookmarkStart w:id="3" w:name="_Toc142301622"/>
+      <w:bookmarkStart w:id="3" w:name="_Toc146276028"/>
       <w:r>
         <w:rPr>
           <w:lang w:val="en-US"/>
@@ -2375,7 +2451,7 @@
           <w:lang w:val="en-US"/>
         </w:rPr>
       </w:pPr>
-      <w:bookmarkStart w:id="4" w:name="_Toc142301623"/>
+      <w:bookmarkStart w:id="4" w:name="_Toc146276029"/>
       <w:r>
         <w:rPr>
           <w:lang w:val="en-US"/>
@@ -2392,7 +2468,7 @@
           <w:lang w:val="en-US"/>
         </w:rPr>
       </w:pPr>
-      <w:bookmarkStart w:id="5" w:name="_Toc142301624"/>
+      <w:bookmarkStart w:id="5" w:name="_Toc146276030"/>
       <w:r>
         <w:rPr>
           <w:shd w:val="clear" w:color="auto" w:fill="FFFFFF"/>
@@ -2744,7 +2820,7 @@
           <w:lang w:val="en-US"/>
         </w:rPr>
       </w:pPr>
-      <w:bookmarkStart w:id="6" w:name="_Toc142301625"/>
+      <w:bookmarkStart w:id="6" w:name="_Toc146276031"/>
       <w:r>
         <w:rPr>
           <w:lang w:val="en-US"/>
@@ -2877,6 +2953,7 @@
           <w:lang w:val="de-CH"/>
         </w:rPr>
       </w:pPr>
+      <w:bookmarkStart w:id="7" w:name="_Toc146276032"/>
       <w:proofErr w:type="spellStart"/>
       <w:r>
         <w:rPr>
@@ -2892,6 +2969,7 @@
         </w:rPr>
         <w:t xml:space="preserve"> 1</w:t>
       </w:r>
+      <w:bookmarkEnd w:id="7"/>
     </w:p>
     <w:p>
       <w:pPr>
@@ -3051,7 +3129,7 @@
           </mc:Choice>
           <mc:Fallback>
             <w:pict>
-              <v:shapetype w14:anchorId="306B5A9F" id="_x0000_t13" coordsize="21600,21600" o:spt="13" adj="16200,5400" path="m@0,l@0@1,0@1,0@2@0@2@0,21600,21600,10800xe">
+              <v:shapetype w14:anchorId="298C01DB" id="_x0000_t13" coordsize="21600,21600" o:spt="13" adj="16200,5400" path="m@0,l@0@1,0@1,0@2@0@2@0,21600,21600,10800xe">
                 <v:stroke joinstyle="miter"/>
                 <v:formulas>
                   <v:f eqn="val #0"/>
@@ -3305,7 +3383,7 @@
           </mc:Choice>
           <mc:Fallback>
             <w:pict>
-              <v:shape w14:anchorId="0B6627A7" id="Right Arrow 1" o:spid="_x0000_s1026" type="#_x0000_t13" style="position:absolute;margin-left:169.7pt;margin-top:12.3pt;width:41.9pt;height:20.3pt;rotation:180;z-index:251667456;visibility:visible;mso-wrap-style:square;mso-wrap-distance-left:9pt;mso-wrap-distance-top:0;mso-wrap-distance-right:9pt;mso-wrap-distance-bottom:0;mso-position-horizontal:absolute;mso-position-horizontal-relative:text;mso-position-vertical:absolute;mso-position-vertical-relative:text;v-text-anchor:middle" o:gfxdata="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" adj="16369" fillcolor="#4472c4 [3204]" strokecolor="#09101d [484]" strokeweight="1pt"/>
+              <v:shape w14:anchorId="42104F3F" id="Right Arrow 1" o:spid="_x0000_s1026" type="#_x0000_t13" style="position:absolute;margin-left:169.7pt;margin-top:12.3pt;width:41.9pt;height:20.3pt;rotation:180;z-index:251667456;visibility:visible;mso-wrap-style:square;mso-wrap-distance-left:9pt;mso-wrap-distance-top:0;mso-wrap-distance-right:9pt;mso-wrap-distance-bottom:0;mso-position-horizontal:absolute;mso-position-horizontal-relative:text;mso-position-vertical:absolute;mso-position-vertical-relative:text;v-text-anchor:middle" o:gfxdata="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" adj="16369" fillcolor="#4472c4 [3204]" strokecolor="#09101d [484]" strokeweight="1pt"/>
             </w:pict>
           </mc:Fallback>
         </mc:AlternateContent>
@@ -3374,7 +3452,7 @@
           </mc:Choice>
           <mc:Fallback>
             <w:pict>
-              <v:shape w14:anchorId="1A20A9B3" id="Right Arrow 1" o:spid="_x0000_s1026" type="#_x0000_t13" style="position:absolute;margin-left:151.4pt;margin-top:109.3pt;width:41.9pt;height:20.3pt;rotation:9964476fd;z-index:251665408;visibility:visible;mso-wrap-style:square;mso-wrap-distance-left:9pt;mso-wrap-distance-top:0;mso-wrap-distance-right:9pt;mso-wrap-distance-bottom:0;mso-position-horizontal:absolute;mso-position-horizontal-relative:text;mso-position-vertical:absolute;mso-position-vertical-relative:text;v-text-anchor:middle" o:gfxdata="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" adj="16369" fillcolor="#4472c4 [3204]" strokecolor="#09101d [484]" strokeweight="1pt"/>
+              <v:shape w14:anchorId="2D790F75" id="Right Arrow 1" o:spid="_x0000_s1026" type="#_x0000_t13" style="position:absolute;margin-left:151.4pt;margin-top:109.3pt;width:41.9pt;height:20.3pt;rotation:9964476fd;z-index:251665408;visibility:visible;mso-wrap-style:square;mso-wrap-distance-left:9pt;mso-wrap-distance-top:0;mso-wrap-distance-right:9pt;mso-wrap-distance-bottom:0;mso-position-horizontal:absolute;mso-position-horizontal-relative:text;mso-position-vertical:absolute;mso-position-vertical-relative:text;v-text-anchor:middle" o:gfxdata="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" adj="16369" fillcolor="#4472c4 [3204]" strokecolor="#09101d [484]" strokeweight="1pt"/>
             </w:pict>
           </mc:Fallback>
         </mc:AlternateContent>

</xml_diff>